<commit_message>
Use Cases sind verlinkt
</commit_message>
<xml_diff>
--- a/SRS.docx
+++ b/SRS.docx
@@ -6,8 +6,6 @@
       <w:pPr>
         <w:spacing w:line="200" w:lineRule="exact"/>
       </w:pPr>
-      <w:bookmarkStart w:id="0" w:name="_GoBack"/>
-      <w:bookmarkEnd w:id="0"/>
     </w:p>
     <w:p>
       <w:pPr>
@@ -55,64 +53,84 @@
           <w:sz w:val="36"/>
           <w:szCs w:val="36"/>
         </w:rPr>
-        <w:t>e M</w:t>
-      </w:r>
-      <w:r>
-        <w:rPr>
-          <w:rFonts w:ascii="Arial" w:eastAsia="Arial" w:hAnsi="Arial" w:cs="Arial"/>
-          <w:b/>
-          <w:spacing w:val="-1"/>
+        <w:t xml:space="preserve">e </w:t>
+      </w:r>
+      <w:proofErr w:type="spellStart"/>
+      <w:r>
+        <w:rPr>
+          <w:rFonts w:ascii="Arial" w:eastAsia="Arial" w:hAnsi="Arial" w:cs="Arial"/>
+          <w:b/>
           <w:sz w:val="36"/>
           <w:szCs w:val="36"/>
         </w:rPr>
-        <w:t>a</w:t>
-      </w:r>
-      <w:r>
-        <w:rPr>
-          <w:rFonts w:ascii="Arial" w:eastAsia="Arial" w:hAnsi="Arial" w:cs="Arial"/>
-          <w:b/>
+        <w:t>M</w:t>
+      </w:r>
+      <w:r>
+        <w:rPr>
+          <w:rFonts w:ascii="Arial" w:eastAsia="Arial" w:hAnsi="Arial" w:cs="Arial"/>
+          <w:b/>
+          <w:spacing w:val="-1"/>
           <w:sz w:val="36"/>
           <w:szCs w:val="36"/>
         </w:rPr>
-        <w:t>th</w:t>
-      </w:r>
-      <w:r>
-        <w:rPr>
-          <w:rFonts w:ascii="Arial" w:eastAsia="Arial" w:hAnsi="Arial" w:cs="Arial"/>
-          <w:b/>
-          <w:spacing w:val="1"/>
+        <w:t>a</w:t>
+      </w:r>
+      <w:r>
+        <w:rPr>
+          <w:rFonts w:ascii="Arial" w:eastAsia="Arial" w:hAnsi="Arial" w:cs="Arial"/>
+          <w:b/>
           <w:sz w:val="36"/>
           <w:szCs w:val="36"/>
         </w:rPr>
-        <w:t>i</w:t>
-      </w:r>
-      <w:r>
-        <w:rPr>
-          <w:rFonts w:ascii="Arial" w:eastAsia="Arial" w:hAnsi="Arial" w:cs="Arial"/>
-          <w:b/>
+        <w:t>th</w:t>
+      </w:r>
+      <w:r>
+        <w:rPr>
+          <w:rFonts w:ascii="Arial" w:eastAsia="Arial" w:hAnsi="Arial" w:cs="Arial"/>
+          <w:b/>
+          <w:spacing w:val="1"/>
           <w:sz w:val="36"/>
           <w:szCs w:val="36"/>
         </w:rPr>
-        <w:t>nat</w:t>
-      </w:r>
-      <w:r>
-        <w:rPr>
-          <w:rFonts w:ascii="Arial" w:eastAsia="Arial" w:hAnsi="Arial" w:cs="Arial"/>
-          <w:b/>
-          <w:spacing w:val="-1"/>
+        <w:t>i</w:t>
+      </w:r>
+      <w:r>
+        <w:rPr>
+          <w:rFonts w:ascii="Arial" w:eastAsia="Arial" w:hAnsi="Arial" w:cs="Arial"/>
+          <w:b/>
           <w:sz w:val="36"/>
           <w:szCs w:val="36"/>
         </w:rPr>
-        <w:t>o</w:t>
-      </w:r>
-      <w:r>
-        <w:rPr>
-          <w:rFonts w:ascii="Arial" w:eastAsia="Arial" w:hAnsi="Arial" w:cs="Arial"/>
-          <w:b/>
+        <w:t>nat</w:t>
+      </w:r>
+      <w:r>
+        <w:rPr>
+          <w:rFonts w:ascii="Arial" w:eastAsia="Arial" w:hAnsi="Arial" w:cs="Arial"/>
+          <w:b/>
+          <w:spacing w:val="-1"/>
           <w:sz w:val="36"/>
           <w:szCs w:val="36"/>
         </w:rPr>
-        <w:t>r Sof</w:t>
+        <w:t>o</w:t>
+      </w:r>
+      <w:r>
+        <w:rPr>
+          <w:rFonts w:ascii="Arial" w:eastAsia="Arial" w:hAnsi="Arial" w:cs="Arial"/>
+          <w:b/>
+          <w:sz w:val="36"/>
+          <w:szCs w:val="36"/>
+        </w:rPr>
+        <w:t>r</w:t>
+      </w:r>
+      <w:proofErr w:type="spellEnd"/>
+      <w:r>
+        <w:rPr>
+          <w:rFonts w:ascii="Arial" w:eastAsia="Arial" w:hAnsi="Arial" w:cs="Arial"/>
+          <w:b/>
+          <w:sz w:val="36"/>
+          <w:szCs w:val="36"/>
+        </w:rPr>
+        <w:t xml:space="preserve"> Sof</w:t>
       </w:r>
       <w:r>
         <w:rPr>
@@ -331,26 +349,46 @@
           <w:sz w:val="36"/>
           <w:szCs w:val="36"/>
         </w:rPr>
-        <w:t>n F</w:t>
-      </w:r>
-      <w:r>
-        <w:rPr>
-          <w:rFonts w:ascii="Arial" w:eastAsia="Arial" w:hAnsi="Arial" w:cs="Arial"/>
-          <w:b/>
-          <w:spacing w:val="1"/>
+        <w:t xml:space="preserve">n </w:t>
+      </w:r>
+      <w:proofErr w:type="gramStart"/>
+      <w:r>
+        <w:rPr>
+          <w:rFonts w:ascii="Arial" w:eastAsia="Arial" w:hAnsi="Arial" w:cs="Arial"/>
+          <w:b/>
           <w:sz w:val="36"/>
           <w:szCs w:val="36"/>
         </w:rPr>
-        <w:t>o</w:t>
-      </w:r>
-      <w:r>
-        <w:rPr>
-          <w:rFonts w:ascii="Arial" w:eastAsia="Arial" w:hAnsi="Arial" w:cs="Arial"/>
-          <w:b/>
+        <w:t>F</w:t>
+      </w:r>
+      <w:r>
+        <w:rPr>
+          <w:rFonts w:ascii="Arial" w:eastAsia="Arial" w:hAnsi="Arial" w:cs="Arial"/>
+          <w:b/>
+          <w:spacing w:val="1"/>
           <w:sz w:val="36"/>
           <w:szCs w:val="36"/>
         </w:rPr>
-        <w:t>r T</w:t>
+        <w:t>o</w:t>
+      </w:r>
+      <w:r>
+        <w:rPr>
+          <w:rFonts w:ascii="Arial" w:eastAsia="Arial" w:hAnsi="Arial" w:cs="Arial"/>
+          <w:b/>
+          <w:sz w:val="36"/>
+          <w:szCs w:val="36"/>
+        </w:rPr>
+        <w:t>r</w:t>
+      </w:r>
+      <w:proofErr w:type="gramEnd"/>
+      <w:r>
+        <w:rPr>
+          <w:rFonts w:ascii="Arial" w:eastAsia="Arial" w:hAnsi="Arial" w:cs="Arial"/>
+          <w:b/>
+          <w:sz w:val="36"/>
+          <w:szCs w:val="36"/>
+        </w:rPr>
+        <w:t xml:space="preserve"> T</w:t>
       </w:r>
       <w:r>
         <w:rPr>
@@ -1101,6 +1139,7 @@
                           </w:rPr>
                           <w:t xml:space="preserve"> </w:t>
                         </w:r>
+                        <w:proofErr w:type="spellStart"/>
                         <w:r>
                           <w:rPr>
                             <w:spacing w:val="-2"/>
@@ -1125,6 +1164,7 @@
                           </w:rPr>
                           <w:t>m</w:t>
                         </w:r>
+                        <w:proofErr w:type="spellEnd"/>
                         <w:r>
                           <w:t>,</w:t>
                         </w:r>
@@ -1134,6 +1174,7 @@
                           </w:rPr>
                           <w:t xml:space="preserve"> </w:t>
                         </w:r>
+                        <w:proofErr w:type="spellStart"/>
                         <w:r>
                           <w:t>Sa</w:t>
                         </w:r>
@@ -1152,6 +1193,7 @@
                         <w:r>
                           <w:t>p</w:t>
                         </w:r>
+                        <w:proofErr w:type="spellEnd"/>
                       </w:p>
                     </w:tc>
                   </w:tr>
@@ -1169,7 +1211,11 @@
                           <w:right w:val="single" w:sz="7" w:space="0" w:color="000000"/>
                         </w:tcBorders>
                       </w:tcPr>
-                      <w:p/>
+                      <w:p>
+                        <w:r>
+                          <w:t>31/10/16</w:t>
+                        </w:r>
+                      </w:p>
                     </w:tc>
                     <w:tc>
                       <w:tcPr>
@@ -1181,7 +1227,11 @@
                           <w:right w:val="single" w:sz="7" w:space="0" w:color="000000"/>
                         </w:tcBorders>
                       </w:tcPr>
-                      <w:p/>
+                      <w:p>
+                        <w:r>
+                          <w:t>1.0</w:t>
+                        </w:r>
+                      </w:p>
                     </w:tc>
                     <w:tc>
                       <w:tcPr>
@@ -1193,7 +1243,11 @@
                           <w:right w:val="single" w:sz="7" w:space="0" w:color="000000"/>
                         </w:tcBorders>
                       </w:tcPr>
-                      <w:p/>
+                      <w:p>
+                        <w:r>
+                          <w:t>Use Case 1 “take a picture”</w:t>
+                        </w:r>
+                      </w:p>
                     </w:tc>
                     <w:tc>
                       <w:tcPr>
@@ -1205,7 +1259,91 @@
                           <w:right w:val="single" w:sz="7" w:space="0" w:color="000000"/>
                         </w:tcBorders>
                       </w:tcPr>
-                      <w:p/>
+                      <w:p>
+                        <w:pPr>
+                          <w:spacing w:line="220" w:lineRule="exact"/>
+                          <w:ind w:left="107"/>
+                        </w:pPr>
+                        <w:r>
+                          <w:t>H</w:t>
+                        </w:r>
+                        <w:r>
+                          <w:rPr>
+                            <w:spacing w:val="1"/>
+                          </w:rPr>
+                          <w:t>u</w:t>
+                        </w:r>
+                        <w:r>
+                          <w:rPr>
+                            <w:spacing w:val="-1"/>
+                          </w:rPr>
+                          <w:t>g</w:t>
+                        </w:r>
+                        <w:r>
+                          <w:t>,</w:t>
+                        </w:r>
+                        <w:r>
+                          <w:rPr>
+                            <w:spacing w:val="-3"/>
+                          </w:rPr>
+                          <w:t xml:space="preserve"> </w:t>
+                        </w:r>
+                        <w:proofErr w:type="spellStart"/>
+                        <w:r>
+                          <w:rPr>
+                            <w:spacing w:val="-2"/>
+                          </w:rPr>
+                          <w:t>L</w:t>
+                        </w:r>
+                        <w:r>
+                          <w:rPr>
+                            <w:spacing w:val="3"/>
+                          </w:rPr>
+                          <w:t>a</w:t>
+                        </w:r>
+                        <w:r>
+                          <w:rPr>
+                            <w:spacing w:val="1"/>
+                          </w:rPr>
+                          <w:t>m</w:t>
+                        </w:r>
+                        <w:r>
+                          <w:rPr>
+                            <w:spacing w:val="-1"/>
+                          </w:rPr>
+                          <w:t>m</w:t>
+                        </w:r>
+                        <w:proofErr w:type="spellEnd"/>
+                        <w:r>
+                          <w:t>,</w:t>
+                        </w:r>
+                        <w:r>
+                          <w:rPr>
+                            <w:spacing w:val="-5"/>
+                          </w:rPr>
+                          <w:t xml:space="preserve"> </w:t>
+                        </w:r>
+                        <w:proofErr w:type="spellStart"/>
+                        <w:r>
+                          <w:t>Sa</w:t>
+                        </w:r>
+                        <w:r>
+                          <w:rPr>
+                            <w:spacing w:val="-1"/>
+                          </w:rPr>
+                          <w:t>u</w:t>
+                        </w:r>
+                        <w:r>
+                          <w:rPr>
+                            <w:spacing w:val="1"/>
+                          </w:rPr>
+                          <w:t>p</w:t>
+                        </w:r>
+                        <w:r>
+                          <w:t>p</w:t>
+                        </w:r>
+                        <w:proofErr w:type="spellEnd"/>
+                      </w:p>
                     </w:tc>
                   </w:tr>
                   <w:tr>
@@ -1222,7 +1360,11 @@
                           <w:right w:val="single" w:sz="7" w:space="0" w:color="000000"/>
                         </w:tcBorders>
                       </w:tcPr>
-                      <w:p/>
+                      <w:p>
+                        <w:r>
+                          <w:t>31/10/16</w:t>
+                        </w:r>
+                      </w:p>
                     </w:tc>
                     <w:tc>
                       <w:tcPr>
@@ -1234,7 +1376,11 @@
                           <w:right w:val="single" w:sz="7" w:space="0" w:color="000000"/>
                         </w:tcBorders>
                       </w:tcPr>
-                      <w:p/>
+                      <w:p>
+                        <w:r>
+                          <w:t>1.0</w:t>
+                        </w:r>
+                      </w:p>
                     </w:tc>
                     <w:tc>
                       <w:tcPr>
@@ -1246,7 +1392,11 @@
                           <w:right w:val="single" w:sz="7" w:space="0" w:color="000000"/>
                         </w:tcBorders>
                       </w:tcPr>
-                      <w:p/>
+                      <w:p>
+                        <w:r>
+                          <w:t>Use Case 2 “view history”</w:t>
+                        </w:r>
+                      </w:p>
                     </w:tc>
                     <w:tc>
                       <w:tcPr>
@@ -1258,7 +1408,91 @@
                           <w:right w:val="single" w:sz="7" w:space="0" w:color="000000"/>
                         </w:tcBorders>
                       </w:tcPr>
-                      <w:p/>
+                      <w:p>
+                        <w:pPr>
+                          <w:spacing w:line="220" w:lineRule="exact"/>
+                          <w:ind w:left="107"/>
+                        </w:pPr>
+                        <w:r>
+                          <w:t>H</w:t>
+                        </w:r>
+                        <w:r>
+                          <w:rPr>
+                            <w:spacing w:val="1"/>
+                          </w:rPr>
+                          <w:t>u</w:t>
+                        </w:r>
+                        <w:r>
+                          <w:rPr>
+                            <w:spacing w:val="-1"/>
+                          </w:rPr>
+                          <w:t>g</w:t>
+                        </w:r>
+                        <w:r>
+                          <w:t>,</w:t>
+                        </w:r>
+                        <w:r>
+                          <w:rPr>
+                            <w:spacing w:val="-3"/>
+                          </w:rPr>
+                          <w:t xml:space="preserve"> </w:t>
+                        </w:r>
+                        <w:proofErr w:type="spellStart"/>
+                        <w:r>
+                          <w:rPr>
+                            <w:spacing w:val="-2"/>
+                          </w:rPr>
+                          <w:t>L</w:t>
+                        </w:r>
+                        <w:r>
+                          <w:rPr>
+                            <w:spacing w:val="3"/>
+                          </w:rPr>
+                          <w:t>a</w:t>
+                        </w:r>
+                        <w:r>
+                          <w:rPr>
+                            <w:spacing w:val="1"/>
+                          </w:rPr>
+                          <w:t>m</w:t>
+                        </w:r>
+                        <w:r>
+                          <w:rPr>
+                            <w:spacing w:val="-1"/>
+                          </w:rPr>
+                          <w:t>m</w:t>
+                        </w:r>
+                        <w:proofErr w:type="spellEnd"/>
+                        <w:r>
+                          <w:t>,</w:t>
+                        </w:r>
+                        <w:r>
+                          <w:rPr>
+                            <w:spacing w:val="-5"/>
+                          </w:rPr>
+                          <w:t xml:space="preserve"> </w:t>
+                        </w:r>
+                        <w:proofErr w:type="spellStart"/>
+                        <w:r>
+                          <w:t>Sa</w:t>
+                        </w:r>
+                        <w:r>
+                          <w:rPr>
+                            <w:spacing w:val="-1"/>
+                          </w:rPr>
+                          <w:t>u</w:t>
+                        </w:r>
+                        <w:r>
+                          <w:rPr>
+                            <w:spacing w:val="1"/>
+                          </w:rPr>
+                          <w:t>p</w:t>
+                        </w:r>
+                        <w:r>
+                          <w:t>p</w:t>
+                        </w:r>
+                        <w:proofErr w:type="spellEnd"/>
+                      </w:p>
                     </w:tc>
                   </w:tr>
                   <w:tr>
@@ -1806,14 +2040,7 @@
           <w:spacing w:val="1"/>
           <w:w w:val="99"/>
         </w:rPr>
-        <w:t>...................................................................................</w:t>
-      </w:r>
-      <w:r>
-        <w:rPr>
-          <w:spacing w:val="1"/>
-          <w:w w:val="99"/>
-        </w:rPr>
-        <w:t>........................................................................</w:t>
+        <w:t>...........................................................................................................................................................</w:t>
       </w:r>
       <w:r>
         <w:rPr>
@@ -3311,14 +3538,7 @@
           <w:spacing w:val="1"/>
           <w:w w:val="99"/>
         </w:rPr>
-        <w:t>.................................................................................</w:t>
-      </w:r>
-      <w:r>
-        <w:rPr>
-          <w:spacing w:val="1"/>
-          <w:w w:val="99"/>
-        </w:rPr>
-        <w:t>...................................................................</w:t>
+        <w:t>....................................................................................................................................................</w:t>
       </w:r>
       <w:r>
         <w:rPr>
@@ -3498,14 +3718,7 @@
           <w:spacing w:val="1"/>
           <w:w w:val="99"/>
         </w:rPr>
-        <w:t>pp</w:t>
-      </w:r>
-      <w:r>
-        <w:rPr>
-          <w:spacing w:val="1"/>
-          <w:w w:val="99"/>
-        </w:rPr>
-        <w:t>or</w:t>
+        <w:t>ppor</w:t>
       </w:r>
       <w:r>
         <w:rPr>
@@ -6740,6 +6953,7 @@
           <w:szCs w:val="22"/>
         </w:rPr>
       </w:pPr>
+      <w:proofErr w:type="gramStart"/>
       <w:r>
         <w:rPr>
           <w:rFonts w:ascii="Arial" w:eastAsia="Arial" w:hAnsi="Arial" w:cs="Arial"/>
@@ -6775,6 +6989,7 @@
         </w:rPr>
         <w:t xml:space="preserve">e </w:t>
       </w:r>
+      <w:proofErr w:type="spellStart"/>
       <w:r>
         <w:rPr>
           <w:rFonts w:ascii="Arial" w:eastAsia="Arial" w:hAnsi="Arial" w:cs="Arial"/>
@@ -6835,6 +7050,7 @@
         </w:rPr>
         <w:t>or</w:t>
       </w:r>
+      <w:proofErr w:type="spellEnd"/>
       <w:r>
         <w:rPr>
           <w:rFonts w:ascii="Arial" w:eastAsia="Arial" w:hAnsi="Arial" w:cs="Arial"/>
@@ -6852,6 +7068,7 @@
         </w:rPr>
         <w:t>.</w:t>
       </w:r>
+      <w:proofErr w:type="gramEnd"/>
     </w:p>
     <w:p>
       <w:pPr>
@@ -7675,6 +7892,7 @@
         </w:rPr>
         <w:t xml:space="preserve"> </w:t>
       </w:r>
+      <w:proofErr w:type="spellStart"/>
       <w:r>
         <w:rPr>
           <w:rFonts w:ascii="Arial" w:eastAsia="Arial" w:hAnsi="Arial" w:cs="Arial"/>
@@ -7735,6 +7953,7 @@
         </w:rPr>
         <w:t>or</w:t>
       </w:r>
+      <w:proofErr w:type="spellEnd"/>
       <w:r>
         <w:rPr>
           <w:rFonts w:ascii="Arial" w:eastAsia="Arial" w:hAnsi="Arial" w:cs="Arial"/>
@@ -8157,15 +8376,7 @@
           <w:sz w:val="22"/>
           <w:szCs w:val="22"/>
         </w:rPr>
-        <w:t xml:space="preserve">t </w:t>
-      </w:r>
-      <w:r>
-        <w:rPr>
-          <w:rFonts w:ascii="Arial" w:eastAsia="Arial" w:hAnsi="Arial" w:cs="Arial"/>
-          <w:sz w:val="22"/>
-          <w:szCs w:val="22"/>
-        </w:rPr>
-        <w:t>ch</w:t>
+        <w:t>t ch</w:t>
       </w:r>
       <w:r>
         <w:rPr>
@@ -8956,6 +9167,7 @@
         </w:rPr>
         <w:t xml:space="preserve">e </w:t>
       </w:r>
+      <w:proofErr w:type="spellStart"/>
       <w:r>
         <w:rPr>
           <w:rFonts w:ascii="Arial" w:eastAsia="Arial" w:hAnsi="Arial" w:cs="Arial"/>
@@ -9014,7 +9226,16 @@
           <w:sz w:val="22"/>
           <w:szCs w:val="22"/>
         </w:rPr>
-        <w:t xml:space="preserve">or” </w:t>
+        <w:t>or</w:t>
+      </w:r>
+      <w:proofErr w:type="spellEnd"/>
+      <w:r>
+        <w:rPr>
+          <w:rFonts w:ascii="Arial" w:eastAsia="Arial" w:hAnsi="Arial" w:cs="Arial"/>
+          <w:sz w:val="22"/>
+          <w:szCs w:val="22"/>
+        </w:rPr>
+        <w:t xml:space="preserve">” </w:t>
       </w:r>
       <w:r>
         <w:rPr>
@@ -9469,6 +9690,7 @@
           <w:szCs w:val="22"/>
         </w:rPr>
       </w:pPr>
+      <w:proofErr w:type="gramStart"/>
       <w:r>
         <w:rPr>
           <w:rFonts w:ascii="Arial" w:eastAsia="Arial" w:hAnsi="Arial" w:cs="Arial"/>
@@ -9547,6 +9769,7 @@
         </w:rPr>
         <w:t>on</w:t>
       </w:r>
+      <w:proofErr w:type="gramEnd"/>
       <w:r>
         <w:rPr>
           <w:rFonts w:ascii="Arial" w:eastAsia="Arial" w:hAnsi="Arial" w:cs="Arial"/>
@@ -11958,6 +12181,7 @@
                 <w:szCs w:val="22"/>
               </w:rPr>
             </w:pPr>
+            <w:proofErr w:type="spellStart"/>
             <w:r>
               <w:rPr>
                 <w:rFonts w:ascii="Arial" w:eastAsia="Arial" w:hAnsi="Arial" w:cs="Arial"/>
@@ -12010,6 +12234,7 @@
               </w:rPr>
               <w:t>b</w:t>
             </w:r>
+            <w:proofErr w:type="spellEnd"/>
           </w:p>
         </w:tc>
         <w:tc>
@@ -12467,11 +12692,224 @@
           </w:p>
         </w:tc>
       </w:tr>
+      <w:tr>
+        <w:trPr>
+          <w:trHeight w:hRule="exact" w:val="695"/>
+        </w:trPr>
+        <w:tc>
+          <w:tcPr>
+            <w:tcW w:w="3121" w:type="dxa"/>
+            <w:tcBorders>
+              <w:top w:val="single" w:sz="8" w:space="0" w:color="000000"/>
+              <w:left w:val="single" w:sz="8" w:space="0" w:color="000000"/>
+              <w:bottom w:val="single" w:sz="8" w:space="0" w:color="000000"/>
+              <w:right w:val="single" w:sz="8" w:space="0" w:color="000000"/>
+            </w:tcBorders>
+          </w:tcPr>
+          <w:p>
+            <w:pPr>
+              <w:spacing w:before="97"/>
+              <w:ind w:left="90"/>
+              <w:rPr>
+                <w:rFonts w:ascii="Arial" w:eastAsia="Arial" w:hAnsi="Arial" w:cs="Arial"/>
+                <w:spacing w:val="1"/>
+                <w:sz w:val="22"/>
+                <w:szCs w:val="22"/>
+              </w:rPr>
+            </w:pPr>
+            <w:r>
+              <w:rPr>
+                <w:rFonts w:ascii="Arial" w:eastAsia="Arial" w:hAnsi="Arial" w:cs="Arial"/>
+                <w:spacing w:val="1"/>
+                <w:sz w:val="22"/>
+                <w:szCs w:val="22"/>
+              </w:rPr>
+              <w:t>Use Case 1 “take a picture”</w:t>
+            </w:r>
+          </w:p>
+        </w:tc>
+        <w:tc>
+          <w:tcPr>
+            <w:tcW w:w="4907" w:type="dxa"/>
+            <w:tcBorders>
+              <w:top w:val="single" w:sz="8" w:space="0" w:color="000000"/>
+              <w:left w:val="single" w:sz="8" w:space="0" w:color="000000"/>
+              <w:bottom w:val="single" w:sz="8" w:space="0" w:color="000000"/>
+              <w:right w:val="single" w:sz="8" w:space="0" w:color="000000"/>
+            </w:tcBorders>
+          </w:tcPr>
+          <w:p>
+            <w:pPr>
+              <w:spacing w:before="97"/>
+              <w:ind w:left="90"/>
+              <w:rPr>
+                <w:rFonts w:ascii="Arial" w:hAnsi="Arial" w:cs="Arial"/>
+              </w:rPr>
+            </w:pPr>
+            <w:hyperlink r:id="rId12" w:history="1">
+              <w:r>
+                <w:rPr>
+                  <w:rStyle w:val="Hyperlink"/>
+                  <w:rFonts w:ascii="Arial" w:hAnsi="Arial" w:cs="Arial"/>
+                </w:rPr>
+                <w:t>https://github.com/SaschaHug/Mathinator/blob/master/1_UC_Mathinator_Take_A_Picture.pdf</w:t>
+              </w:r>
+            </w:hyperlink>
+          </w:p>
+          <w:p>
+            <w:pPr>
+              <w:spacing w:before="97"/>
+              <w:ind w:left="90"/>
+            </w:pPr>
+          </w:p>
+          <w:p>
+            <w:pPr>
+              <w:spacing w:before="97"/>
+            </w:pPr>
+          </w:p>
+        </w:tc>
+        <w:tc>
+          <w:tcPr>
+            <w:tcW w:w="1334" w:type="dxa"/>
+            <w:tcBorders>
+              <w:top w:val="single" w:sz="8" w:space="0" w:color="000000"/>
+              <w:left w:val="single" w:sz="8" w:space="0" w:color="000000"/>
+              <w:bottom w:val="single" w:sz="8" w:space="0" w:color="000000"/>
+              <w:right w:val="single" w:sz="8" w:space="0" w:color="000000"/>
+            </w:tcBorders>
+          </w:tcPr>
+          <w:p>
+            <w:pPr>
+              <w:spacing w:before="97"/>
+              <w:ind w:left="88"/>
+              <w:jc w:val="center"/>
+              <w:rPr>
+                <w:rFonts w:ascii="Arial" w:eastAsia="Arial" w:hAnsi="Arial" w:cs="Arial"/>
+                <w:sz w:val="22"/>
+                <w:szCs w:val="22"/>
+              </w:rPr>
+            </w:pPr>
+            <w:r>
+              <w:rPr>
+                <w:rFonts w:ascii="Arial" w:eastAsia="Arial" w:hAnsi="Arial" w:cs="Arial"/>
+                <w:sz w:val="22"/>
+                <w:szCs w:val="22"/>
+              </w:rPr>
+              <w:t>31.10.2016</w:t>
+            </w:r>
+          </w:p>
+        </w:tc>
+      </w:tr>
+      <w:tr>
+        <w:trPr>
+          <w:trHeight w:hRule="exact" w:val="719"/>
+        </w:trPr>
+        <w:tc>
+          <w:tcPr>
+            <w:tcW w:w="3121" w:type="dxa"/>
+            <w:tcBorders>
+              <w:top w:val="single" w:sz="8" w:space="0" w:color="000000"/>
+              <w:left w:val="single" w:sz="8" w:space="0" w:color="000000"/>
+              <w:bottom w:val="single" w:sz="8" w:space="0" w:color="000000"/>
+              <w:right w:val="single" w:sz="8" w:space="0" w:color="000000"/>
+            </w:tcBorders>
+          </w:tcPr>
+          <w:p>
+            <w:pPr>
+              <w:spacing w:before="97"/>
+              <w:ind w:left="90"/>
+              <w:rPr>
+                <w:rFonts w:ascii="Arial" w:eastAsia="Arial" w:hAnsi="Arial" w:cs="Arial"/>
+                <w:spacing w:val="1"/>
+                <w:sz w:val="22"/>
+                <w:szCs w:val="22"/>
+              </w:rPr>
+            </w:pPr>
+            <w:r>
+              <w:rPr>
+                <w:rFonts w:ascii="Arial" w:eastAsia="Arial" w:hAnsi="Arial" w:cs="Arial"/>
+                <w:spacing w:val="1"/>
+                <w:sz w:val="22"/>
+                <w:szCs w:val="22"/>
+              </w:rPr>
+              <w:t>Use Case 2 “view history”</w:t>
+            </w:r>
+          </w:p>
+        </w:tc>
+        <w:tc>
+          <w:tcPr>
+            <w:tcW w:w="4907" w:type="dxa"/>
+            <w:tcBorders>
+              <w:top w:val="single" w:sz="8" w:space="0" w:color="000000"/>
+              <w:left w:val="single" w:sz="8" w:space="0" w:color="000000"/>
+              <w:bottom w:val="single" w:sz="8" w:space="0" w:color="000000"/>
+              <w:right w:val="single" w:sz="8" w:space="0" w:color="000000"/>
+            </w:tcBorders>
+          </w:tcPr>
+          <w:p>
+            <w:pPr>
+              <w:spacing w:before="97"/>
+              <w:ind w:left="90"/>
+              <w:rPr>
+                <w:rFonts w:ascii="Arial" w:hAnsi="Arial" w:cs="Arial"/>
+              </w:rPr>
+            </w:pPr>
+            <w:hyperlink r:id="rId13" w:history="1">
+              <w:r>
+                <w:rPr>
+                  <w:rStyle w:val="Hyperlink"/>
+                  <w:rFonts w:ascii="Arial" w:hAnsi="Arial" w:cs="Arial"/>
+                </w:rPr>
+                <w:t>https://github.com/SaschaHug/Mathinator/blob/master/2_UC_Mathinator_View_History.pdf</w:t>
+              </w:r>
+            </w:hyperlink>
+          </w:p>
+          <w:p>
+            <w:pPr>
+              <w:spacing w:before="97"/>
+              <w:ind w:left="90"/>
+            </w:pPr>
+          </w:p>
+        </w:tc>
+        <w:tc>
+          <w:tcPr>
+            <w:tcW w:w="1334" w:type="dxa"/>
+            <w:tcBorders>
+              <w:top w:val="single" w:sz="8" w:space="0" w:color="000000"/>
+              <w:left w:val="single" w:sz="8" w:space="0" w:color="000000"/>
+              <w:bottom w:val="single" w:sz="8" w:space="0" w:color="000000"/>
+              <w:right w:val="single" w:sz="8" w:space="0" w:color="000000"/>
+            </w:tcBorders>
+          </w:tcPr>
+          <w:p>
+            <w:pPr>
+              <w:spacing w:before="97"/>
+              <w:ind w:left="88"/>
+              <w:jc w:val="center"/>
+              <w:rPr>
+                <w:rFonts w:ascii="Arial" w:eastAsia="Arial" w:hAnsi="Arial" w:cs="Arial"/>
+                <w:sz w:val="22"/>
+                <w:szCs w:val="22"/>
+              </w:rPr>
+            </w:pPr>
+            <w:r>
+              <w:rPr>
+                <w:rFonts w:ascii="Arial" w:eastAsia="Arial" w:hAnsi="Arial" w:cs="Arial"/>
+                <w:sz w:val="22"/>
+                <w:szCs w:val="22"/>
+              </w:rPr>
+              <w:t>31.10.2016</w:t>
+            </w:r>
+          </w:p>
+        </w:tc>
+      </w:tr>
     </w:tbl>
     <w:p>
       <w:pPr>
         <w:spacing w:line="200" w:lineRule="exact"/>
       </w:pPr>
+      <w:bookmarkStart w:id="0" w:name="_GoBack"/>
+      <w:bookmarkEnd w:id="0"/>
     </w:p>
     <w:p>
       <w:pPr>
@@ -14462,7 +14900,16 @@
           <w:sz w:val="22"/>
           <w:szCs w:val="22"/>
         </w:rPr>
-        <w:t>g end</w:t>
+        <w:t xml:space="preserve">g </w:t>
+      </w:r>
+      <w:proofErr w:type="spellStart"/>
+      <w:r>
+        <w:rPr>
+          <w:rFonts w:ascii="Arial" w:eastAsia="Arial" w:hAnsi="Arial" w:cs="Arial"/>
+          <w:sz w:val="22"/>
+          <w:szCs w:val="22"/>
+        </w:rPr>
+        <w:t>end</w:t>
       </w:r>
       <w:r>
         <w:rPr>
@@ -14516,6 +14963,7 @@
         </w:rPr>
         <w:t>r</w:t>
       </w:r>
+      <w:proofErr w:type="spellEnd"/>
       <w:r>
         <w:rPr>
           <w:rFonts w:ascii="Arial" w:eastAsia="Arial" w:hAnsi="Arial" w:cs="Arial"/>
@@ -15622,16 +16070,7 @@
           <w:sz w:val="22"/>
           <w:szCs w:val="22"/>
         </w:rPr>
-        <w:t xml:space="preserve"> </w:t>
-      </w:r>
-      <w:r>
-        <w:rPr>
-          <w:rFonts w:ascii="Arial" w:eastAsia="Arial" w:hAnsi="Arial" w:cs="Arial"/>
-          <w:spacing w:val="1"/>
-          <w:sz w:val="22"/>
-          <w:szCs w:val="22"/>
-        </w:rPr>
-        <w:t>t</w:t>
+        <w:t xml:space="preserve"> t</w:t>
       </w:r>
       <w:r>
         <w:rPr>
@@ -16521,7 +16960,7 @@
             <o:lock v:ext="edit" aspectratio="t"/>
           </v:shapetype>
           <v:shape id="_x0000_i1025" type="#_x0000_t75" style="width:468pt;height:416.25pt">
-            <v:imagedata r:id="rId12" o:title=""/>
+            <v:imagedata r:id="rId14" o:title=""/>
           </v:shape>
         </w:pict>
       </w:r>
@@ -17174,16 +17613,7 @@
           <w:sz w:val="22"/>
           <w:szCs w:val="22"/>
         </w:rPr>
-        <w:t xml:space="preserve"> </w:t>
-      </w:r>
-      <w:r>
-        <w:rPr>
-          <w:rFonts w:ascii="Arial" w:eastAsia="Arial" w:hAnsi="Arial" w:cs="Arial"/>
-          <w:spacing w:val="-1"/>
-          <w:sz w:val="22"/>
-          <w:szCs w:val="22"/>
-        </w:rPr>
-        <w:t>i</w:t>
+        <w:t xml:space="preserve"> i</w:t>
       </w:r>
       <w:r>
         <w:rPr>
@@ -17909,6 +18339,7 @@
         </w:rPr>
         <w:t xml:space="preserve"> </w:t>
       </w:r>
+      <w:proofErr w:type="spellStart"/>
       <w:r>
         <w:rPr>
           <w:rFonts w:ascii="Arial" w:eastAsia="Arial" w:hAnsi="Arial" w:cs="Arial"/>
@@ -17926,6 +18357,7 @@
         </w:rPr>
         <w:t>he</w:t>
       </w:r>
+      <w:proofErr w:type="spellEnd"/>
       <w:r>
         <w:rPr>
           <w:rFonts w:ascii="Arial" w:eastAsia="Arial" w:hAnsi="Arial" w:cs="Arial"/>
@@ -19707,6 +20139,7 @@
           <w:szCs w:val="22"/>
         </w:rPr>
       </w:pPr>
+      <w:proofErr w:type="gramStart"/>
       <w:r>
         <w:rPr>
           <w:rFonts w:ascii="Arial" w:eastAsia="Arial" w:hAnsi="Arial" w:cs="Arial"/>
@@ -19759,6 +20192,7 @@
         </w:rPr>
         <w:t>e.</w:t>
       </w:r>
+      <w:proofErr w:type="gramEnd"/>
       <w:r>
         <w:rPr>
           <w:rFonts w:ascii="Arial" w:eastAsia="Arial" w:hAnsi="Arial" w:cs="Arial"/>
@@ -21199,6 +21633,7 @@
           <w:rFonts w:ascii="Arial" w:eastAsia="Arial" w:hAnsi="Arial" w:cs="Arial"/>
         </w:rPr>
       </w:pPr>
+      <w:proofErr w:type="gramStart"/>
       <w:r>
         <w:rPr>
           <w:rFonts w:ascii="Arial" w:eastAsia="Arial" w:hAnsi="Arial" w:cs="Arial"/>
@@ -21305,6 +21740,7 @@
         </w:rPr>
         <w:t>d.</w:t>
       </w:r>
+      <w:proofErr w:type="gramEnd"/>
     </w:p>
     <w:p>
       <w:pPr>
@@ -21418,6 +21854,7 @@
           <w:rFonts w:ascii="Arial" w:eastAsia="Arial" w:hAnsi="Arial" w:cs="Arial"/>
         </w:rPr>
       </w:pPr>
+      <w:proofErr w:type="gramStart"/>
       <w:r>
         <w:rPr>
           <w:rFonts w:ascii="Arial" w:eastAsia="Arial" w:hAnsi="Arial" w:cs="Arial"/>
@@ -21524,6 +21961,7 @@
         </w:rPr>
         <w:t>d.</w:t>
       </w:r>
+      <w:proofErr w:type="gramEnd"/>
     </w:p>
     <w:p>
       <w:pPr>
@@ -23313,15 +23751,7 @@
           <w:sz w:val="22"/>
           <w:szCs w:val="22"/>
         </w:rPr>
-        <w:t>n</w:t>
-      </w:r>
-      <w:r>
-        <w:rPr>
-          <w:rFonts w:ascii="Arial" w:eastAsia="Arial" w:hAnsi="Arial" w:cs="Arial"/>
-          <w:sz w:val="22"/>
-          <w:szCs w:val="22"/>
-        </w:rPr>
-        <w:t xml:space="preserve"> can</w:t>
+        <w:t>n can</w:t>
       </w:r>
       <w:r>
         <w:rPr>
@@ -26863,6 +27293,7 @@
         </w:rPr>
         <w:t xml:space="preserve"> </w:t>
       </w:r>
+      <w:proofErr w:type="gramStart"/>
       <w:r>
         <w:rPr>
           <w:rFonts w:ascii="Arial" w:eastAsia="Arial" w:hAnsi="Arial" w:cs="Arial"/>
@@ -26888,6 +27319,7 @@
         </w:rPr>
         <w:t>p,</w:t>
       </w:r>
+      <w:proofErr w:type="gramEnd"/>
       <w:r>
         <w:rPr>
           <w:rFonts w:ascii="Arial" w:eastAsia="Arial" w:hAnsi="Arial" w:cs="Arial"/>
@@ -29262,6 +29694,7 @@
         </w:rPr>
         <w:t xml:space="preserve">r </w:t>
       </w:r>
+      <w:proofErr w:type="spellStart"/>
       <w:r>
         <w:rPr>
           <w:rFonts w:ascii="Arial" w:eastAsia="Arial" w:hAnsi="Arial" w:cs="Arial"/>
@@ -29314,6 +29747,7 @@
         </w:rPr>
         <w:t>b</w:t>
       </w:r>
+      <w:proofErr w:type="spellEnd"/>
       <w:r>
         <w:rPr>
           <w:rFonts w:ascii="Arial" w:eastAsia="Arial" w:hAnsi="Arial" w:cs="Arial"/>
@@ -29480,7 +29914,7 @@
         </w:rPr>
         <w:t>(</w:t>
       </w:r>
-      <w:hyperlink r:id="rId13">
+      <w:hyperlink r:id="rId15">
         <w:r>
           <w:rPr>
             <w:rFonts w:ascii="Arial" w:eastAsia="Arial" w:hAnsi="Arial" w:cs="Arial"/>
@@ -29946,6 +30380,7 @@
           <w:szCs w:val="22"/>
         </w:rPr>
       </w:pPr>
+      <w:proofErr w:type="gramStart"/>
       <w:r>
         <w:rPr>
           <w:rFonts w:ascii="Arial" w:eastAsia="Arial" w:hAnsi="Arial" w:cs="Arial"/>
@@ -29971,6 +30406,7 @@
         </w:rPr>
         <w:t>og</w:t>
       </w:r>
+      <w:proofErr w:type="gramEnd"/>
       <w:r>
         <w:rPr>
           <w:rFonts w:ascii="Arial" w:eastAsia="Arial" w:hAnsi="Arial" w:cs="Arial"/>
@@ -30247,7 +30683,7 @@
         </w:rPr>
         <w:t>(</w:t>
       </w:r>
-      <w:hyperlink r:id="rId14">
+      <w:hyperlink r:id="rId16">
         <w:r>
           <w:rPr>
             <w:rFonts w:ascii="Arial" w:eastAsia="Arial" w:hAnsi="Arial" w:cs="Arial"/>
@@ -30591,7 +31027,7 @@
                   <w:rPr>
                     <w:noProof/>
                   </w:rPr>
-                  <w:t>2</w:t>
+                  <w:t>4</w:t>
                 </w:r>
                 <w:r>
                   <w:fldChar w:fldCharType="end"/>
@@ -30677,7 +31113,17 @@
                     <w:sz w:val="36"/>
                     <w:szCs w:val="36"/>
                   </w:rPr>
-                  <w:t>e M</w:t>
+                  <w:t xml:space="preserve">e </w:t>
+                </w:r>
+                <w:proofErr w:type="spellStart"/>
+                <w:r>
+                  <w:rPr>
+                    <w:rFonts w:ascii="Arial" w:eastAsia="Arial" w:hAnsi="Arial" w:cs="Arial"/>
+                    <w:b/>
+                    <w:sz w:val="36"/>
+                    <w:szCs w:val="36"/>
+                  </w:rPr>
+                  <w:t>M</w:t>
                 </w:r>
                 <w:r>
                   <w:rPr>
@@ -30736,6 +31182,7 @@
                   </w:rPr>
                   <w:t>r</w:t>
                 </w:r>
+                <w:proofErr w:type="spellEnd"/>
               </w:p>
             </w:txbxContent>
           </v:textbox>
@@ -31423,6 +31870,17 @@
       <w:szCs w:val="22"/>
     </w:rPr>
   </w:style>
+  <w:style w:type="character" w:styleId="Hyperlink">
+    <w:name w:val="Hyperlink"/>
+    <w:basedOn w:val="Absatz-Standardschriftart"/>
+    <w:uiPriority w:val="99"/>
+    <w:unhideWhenUsed/>
+    <w:rsid w:val="00861534"/>
+    <w:rPr>
+      <w:color w:val="0000FF" w:themeColor="hyperlink"/>
+      <w:u w:val="single"/>
+    </w:rPr>
+  </w:style>
 </w:styles>
 </file>
 
@@ -31972,6 +32430,17 @@
       <w:szCs w:val="22"/>
     </w:rPr>
   </w:style>
+  <w:style w:type="character" w:styleId="Hyperlink">
+    <w:name w:val="Hyperlink"/>
+    <w:basedOn w:val="Absatz-Standardschriftart"/>
+    <w:uiPriority w:val="99"/>
+    <w:unhideWhenUsed/>
+    <w:rsid w:val="00861534"/>
+    <w:rPr>
+      <w:color w:val="0000FF" w:themeColor="hyperlink"/>
+      <w:u w:val="single"/>
+    </w:rPr>
+  </w:style>
 </w:styles>
 </file>
 

</xml_diff>

<commit_message>
Revision histroy ist auch aktualisiert
</commit_message>
<xml_diff>
--- a/SRS.docx
+++ b/SRS.docx
@@ -960,7 +960,6 @@
                       <w:p>
                         <w:pPr>
                           <w:spacing w:line="220" w:lineRule="exact"/>
-                          <w:ind w:left="107"/>
                         </w:pPr>
                         <w:r>
                           <w:rPr>
@@ -1004,7 +1003,6 @@
                       <w:p>
                         <w:pPr>
                           <w:spacing w:line="220" w:lineRule="exact"/>
-                          <w:ind w:left="107"/>
                         </w:pPr>
                         <w:r>
                           <w:rPr>
@@ -1030,7 +1028,6 @@
                       <w:p>
                         <w:pPr>
                           <w:spacing w:line="220" w:lineRule="exact"/>
-                          <w:ind w:left="107"/>
                         </w:pPr>
                         <w:r>
                           <w:rPr>
@@ -1113,7 +1110,6 @@
                       <w:p>
                         <w:pPr>
                           <w:spacing w:line="220" w:lineRule="exact"/>
-                          <w:ind w:left="107"/>
                         </w:pPr>
                         <w:r>
                           <w:t>H</w:t>
@@ -1229,7 +1225,10 @@
                       </w:tcPr>
                       <w:p>
                         <w:r>
-                          <w:t>1.0</w:t>
+                          <w:t>2</w:t>
+                        </w:r>
+                        <w:r>
+                          <w:t>.0</w:t>
                         </w:r>
                       </w:p>
                     </w:tc>
@@ -1245,7 +1244,7 @@
                       </w:tcPr>
                       <w:p>
                         <w:r>
-                          <w:t>Use Case 1 “take a picture”</w:t>
+                          <w:t>Use Cases added</w:t>
                         </w:r>
                       </w:p>
                     </w:tc>
@@ -1262,7 +1261,6 @@
                       <w:p>
                         <w:pPr>
                           <w:spacing w:line="220" w:lineRule="exact"/>
-                          <w:ind w:left="107"/>
                         </w:pPr>
                         <w:r>
                           <w:t>H</w:t>
@@ -1360,11 +1358,7 @@
                           <w:right w:val="single" w:sz="7" w:space="0" w:color="000000"/>
                         </w:tcBorders>
                       </w:tcPr>
-                      <w:p>
-                        <w:r>
-                          <w:t>31/10/16</w:t>
-                        </w:r>
-                      </w:p>
+                      <w:p/>
                     </w:tc>
                     <w:tc>
                       <w:tcPr>
@@ -1376,11 +1370,7 @@
                           <w:right w:val="single" w:sz="7" w:space="0" w:color="000000"/>
                         </w:tcBorders>
                       </w:tcPr>
-                      <w:p>
-                        <w:r>
-                          <w:t>1.0</w:t>
-                        </w:r>
-                      </w:p>
+                      <w:p/>
                     </w:tc>
                     <w:tc>
                       <w:tcPr>
@@ -1392,11 +1382,7 @@
                           <w:right w:val="single" w:sz="7" w:space="0" w:color="000000"/>
                         </w:tcBorders>
                       </w:tcPr>
-                      <w:p>
-                        <w:r>
-                          <w:t>Use Case 2 “view history”</w:t>
-                        </w:r>
-                      </w:p>
+                      <w:p/>
                     </w:tc>
                     <w:tc>
                       <w:tcPr>
@@ -1413,85 +1399,6 @@
                           <w:spacing w:line="220" w:lineRule="exact"/>
                           <w:ind w:left="107"/>
                         </w:pPr>
-                        <w:r>
-                          <w:t>H</w:t>
-                        </w:r>
-                        <w:r>
-                          <w:rPr>
-                            <w:spacing w:val="1"/>
-                          </w:rPr>
-                          <w:t>u</w:t>
-                        </w:r>
-                        <w:r>
-                          <w:rPr>
-                            <w:spacing w:val="-1"/>
-                          </w:rPr>
-                          <w:t>g</w:t>
-                        </w:r>
-                        <w:r>
-                          <w:t>,</w:t>
-                        </w:r>
-                        <w:r>
-                          <w:rPr>
-                            <w:spacing w:val="-3"/>
-                          </w:rPr>
-                          <w:t xml:space="preserve"> </w:t>
-                        </w:r>
-                        <w:proofErr w:type="spellStart"/>
-                        <w:r>
-                          <w:rPr>
-                            <w:spacing w:val="-2"/>
-                          </w:rPr>
-                          <w:t>L</w:t>
-                        </w:r>
-                        <w:r>
-                          <w:rPr>
-                            <w:spacing w:val="3"/>
-                          </w:rPr>
-                          <w:t>a</w:t>
-                        </w:r>
-                        <w:r>
-                          <w:rPr>
-                            <w:spacing w:val="1"/>
-                          </w:rPr>
-                          <w:t>m</w:t>
-                        </w:r>
-                        <w:r>
-                          <w:rPr>
-                            <w:spacing w:val="-1"/>
-                          </w:rPr>
-                          <w:t>m</w:t>
-                        </w:r>
-                        <w:proofErr w:type="spellEnd"/>
-                        <w:r>
-                          <w:t>,</w:t>
-                        </w:r>
-                        <w:r>
-                          <w:rPr>
-                            <w:spacing w:val="-5"/>
-                          </w:rPr>
-                          <w:t xml:space="preserve"> </w:t>
-                        </w:r>
-                        <w:proofErr w:type="spellStart"/>
-                        <w:r>
-                          <w:t>Sa</w:t>
-                        </w:r>
-                        <w:r>
-                          <w:rPr>
-                            <w:spacing w:val="-1"/>
-                          </w:rPr>
-                          <w:t>u</w:t>
-                        </w:r>
-                        <w:r>
-                          <w:rPr>
-                            <w:spacing w:val="1"/>
-                          </w:rPr>
-                          <w:t>p</w:t>
-                        </w:r>
-                        <w:r>
-                          <w:t>p</w:t>
-                        </w:r>
-                        <w:proofErr w:type="spellEnd"/>
                       </w:p>
                     </w:tc>
                   </w:tr>
@@ -1623,6 +1530,8 @@
         </w:rPr>
         <w:t xml:space="preserve"> </w:t>
       </w:r>
+      <w:bookmarkStart w:id="0" w:name="_GoBack"/>
+      <w:bookmarkEnd w:id="0"/>
       <w:r>
         <w:rPr>
           <w:rFonts w:ascii="Arial" w:eastAsia="Arial" w:hAnsi="Arial" w:cs="Arial"/>
@@ -12908,8 +12817,6 @@
       <w:pPr>
         <w:spacing w:line="200" w:lineRule="exact"/>
       </w:pPr>
-      <w:bookmarkStart w:id="0" w:name="_GoBack"/>
-      <w:bookmarkEnd w:id="0"/>
     </w:p>
     <w:p>
       <w:pPr>
@@ -31027,7 +30934,7 @@
                   <w:rPr>
                     <w:noProof/>
                   </w:rPr>
-                  <w:t>4</w:t>
+                  <w:t>2</w:t>
                 </w:r>
                 <w:r>
                   <w:fldChar w:fldCharType="end"/>

</xml_diff>

<commit_message>
Aktualiserte Version der PDFs
</commit_message>
<xml_diff>
--- a/SRS.docx
+++ b/SRS.docx
@@ -53,84 +53,64 @@
           <w:sz w:val="36"/>
           <w:szCs w:val="36"/>
         </w:rPr>
-        <w:t xml:space="preserve">e </w:t>
-      </w:r>
-      <w:proofErr w:type="spellStart"/>
-      <w:r>
-        <w:rPr>
-          <w:rFonts w:ascii="Arial" w:eastAsia="Arial" w:hAnsi="Arial" w:cs="Arial"/>
-          <w:b/>
+        <w:t>e M</w:t>
+      </w:r>
+      <w:r>
+        <w:rPr>
+          <w:rFonts w:ascii="Arial" w:eastAsia="Arial" w:hAnsi="Arial" w:cs="Arial"/>
+          <w:b/>
+          <w:spacing w:val="-1"/>
           <w:sz w:val="36"/>
           <w:szCs w:val="36"/>
         </w:rPr>
-        <w:t>M</w:t>
-      </w:r>
-      <w:r>
-        <w:rPr>
-          <w:rFonts w:ascii="Arial" w:eastAsia="Arial" w:hAnsi="Arial" w:cs="Arial"/>
-          <w:b/>
-          <w:spacing w:val="-1"/>
+        <w:t>a</w:t>
+      </w:r>
+      <w:r>
+        <w:rPr>
+          <w:rFonts w:ascii="Arial" w:eastAsia="Arial" w:hAnsi="Arial" w:cs="Arial"/>
+          <w:b/>
           <w:sz w:val="36"/>
           <w:szCs w:val="36"/>
         </w:rPr>
-        <w:t>a</w:t>
-      </w:r>
-      <w:r>
-        <w:rPr>
-          <w:rFonts w:ascii="Arial" w:eastAsia="Arial" w:hAnsi="Arial" w:cs="Arial"/>
-          <w:b/>
+        <w:t>th</w:t>
+      </w:r>
+      <w:r>
+        <w:rPr>
+          <w:rFonts w:ascii="Arial" w:eastAsia="Arial" w:hAnsi="Arial" w:cs="Arial"/>
+          <w:b/>
+          <w:spacing w:val="1"/>
           <w:sz w:val="36"/>
           <w:szCs w:val="36"/>
         </w:rPr>
-        <w:t>th</w:t>
-      </w:r>
-      <w:r>
-        <w:rPr>
-          <w:rFonts w:ascii="Arial" w:eastAsia="Arial" w:hAnsi="Arial" w:cs="Arial"/>
-          <w:b/>
-          <w:spacing w:val="1"/>
+        <w:t>i</w:t>
+      </w:r>
+      <w:r>
+        <w:rPr>
+          <w:rFonts w:ascii="Arial" w:eastAsia="Arial" w:hAnsi="Arial" w:cs="Arial"/>
+          <w:b/>
           <w:sz w:val="36"/>
           <w:szCs w:val="36"/>
         </w:rPr>
-        <w:t>i</w:t>
-      </w:r>
-      <w:r>
-        <w:rPr>
-          <w:rFonts w:ascii="Arial" w:eastAsia="Arial" w:hAnsi="Arial" w:cs="Arial"/>
-          <w:b/>
+        <w:t>nat</w:t>
+      </w:r>
+      <w:r>
+        <w:rPr>
+          <w:rFonts w:ascii="Arial" w:eastAsia="Arial" w:hAnsi="Arial" w:cs="Arial"/>
+          <w:b/>
+          <w:spacing w:val="-1"/>
           <w:sz w:val="36"/>
           <w:szCs w:val="36"/>
         </w:rPr>
-        <w:t>nat</w:t>
-      </w:r>
-      <w:r>
-        <w:rPr>
-          <w:rFonts w:ascii="Arial" w:eastAsia="Arial" w:hAnsi="Arial" w:cs="Arial"/>
-          <w:b/>
-          <w:spacing w:val="-1"/>
+        <w:t>o</w:t>
+      </w:r>
+      <w:r>
+        <w:rPr>
+          <w:rFonts w:ascii="Arial" w:eastAsia="Arial" w:hAnsi="Arial" w:cs="Arial"/>
+          <w:b/>
           <w:sz w:val="36"/>
           <w:szCs w:val="36"/>
         </w:rPr>
-        <w:t>o</w:t>
-      </w:r>
-      <w:r>
-        <w:rPr>
-          <w:rFonts w:ascii="Arial" w:eastAsia="Arial" w:hAnsi="Arial" w:cs="Arial"/>
-          <w:b/>
-          <w:sz w:val="36"/>
-          <w:szCs w:val="36"/>
-        </w:rPr>
-        <w:t>r</w:t>
-      </w:r>
-      <w:proofErr w:type="spellEnd"/>
-      <w:r>
-        <w:rPr>
-          <w:rFonts w:ascii="Arial" w:eastAsia="Arial" w:hAnsi="Arial" w:cs="Arial"/>
-          <w:b/>
-          <w:sz w:val="36"/>
-          <w:szCs w:val="36"/>
-        </w:rPr>
-        <w:t xml:space="preserve"> Sof</w:t>
+        <w:t>r Sof</w:t>
       </w:r>
       <w:r>
         <w:rPr>
@@ -349,46 +329,26 @@
           <w:sz w:val="36"/>
           <w:szCs w:val="36"/>
         </w:rPr>
-        <w:t xml:space="preserve">n </w:t>
-      </w:r>
-      <w:proofErr w:type="gramStart"/>
-      <w:r>
-        <w:rPr>
-          <w:rFonts w:ascii="Arial" w:eastAsia="Arial" w:hAnsi="Arial" w:cs="Arial"/>
-          <w:b/>
+        <w:t>n F</w:t>
+      </w:r>
+      <w:r>
+        <w:rPr>
+          <w:rFonts w:ascii="Arial" w:eastAsia="Arial" w:hAnsi="Arial" w:cs="Arial"/>
+          <w:b/>
+          <w:spacing w:val="1"/>
           <w:sz w:val="36"/>
           <w:szCs w:val="36"/>
         </w:rPr>
-        <w:t>F</w:t>
-      </w:r>
-      <w:r>
-        <w:rPr>
-          <w:rFonts w:ascii="Arial" w:eastAsia="Arial" w:hAnsi="Arial" w:cs="Arial"/>
-          <w:b/>
-          <w:spacing w:val="1"/>
+        <w:t>o</w:t>
+      </w:r>
+      <w:r>
+        <w:rPr>
+          <w:rFonts w:ascii="Arial" w:eastAsia="Arial" w:hAnsi="Arial" w:cs="Arial"/>
+          <w:b/>
           <w:sz w:val="36"/>
           <w:szCs w:val="36"/>
         </w:rPr>
-        <w:t>o</w:t>
-      </w:r>
-      <w:r>
-        <w:rPr>
-          <w:rFonts w:ascii="Arial" w:eastAsia="Arial" w:hAnsi="Arial" w:cs="Arial"/>
-          <w:b/>
-          <w:sz w:val="36"/>
-          <w:szCs w:val="36"/>
-        </w:rPr>
-        <w:t>r</w:t>
-      </w:r>
-      <w:proofErr w:type="gramEnd"/>
-      <w:r>
-        <w:rPr>
-          <w:rFonts w:ascii="Arial" w:eastAsia="Arial" w:hAnsi="Arial" w:cs="Arial"/>
-          <w:b/>
-          <w:sz w:val="36"/>
-          <w:szCs w:val="36"/>
-        </w:rPr>
-        <w:t xml:space="preserve"> T</w:t>
+        <w:t>r T</w:t>
       </w:r>
       <w:r>
         <w:rPr>
@@ -689,7 +649,7 @@
           <w:sz w:val="28"/>
           <w:szCs w:val="28"/>
         </w:rPr>
-        <w:t>0</w:t>
+        <w:t>1</w:t>
       </w:r>
     </w:p>
     <w:p>
@@ -1135,7 +1095,6 @@
                           </w:rPr>
                           <w:t xml:space="preserve"> </w:t>
                         </w:r>
-                        <w:proofErr w:type="spellStart"/>
                         <w:r>
                           <w:rPr>
                             <w:spacing w:val="-2"/>
@@ -1160,7 +1119,6 @@
                           </w:rPr>
                           <w:t>m</w:t>
                         </w:r>
-                        <w:proofErr w:type="spellEnd"/>
                         <w:r>
                           <w:t>,</w:t>
                         </w:r>
@@ -1170,7 +1128,6 @@
                           </w:rPr>
                           <w:t xml:space="preserve"> </w:t>
                         </w:r>
-                        <w:proofErr w:type="spellStart"/>
                         <w:r>
                           <w:t>Sa</w:t>
                         </w:r>
@@ -1189,7 +1146,6 @@
                         <w:r>
                           <w:t>p</w:t>
                         </w:r>
-                        <w:proofErr w:type="spellEnd"/>
                       </w:p>
                     </w:tc>
                   </w:tr>
@@ -1209,7 +1165,10 @@
                       </w:tcPr>
                       <w:p>
                         <w:r>
-                          <w:t>31/10/16</w:t>
+                          <w:t>1/11</w:t>
+                        </w:r>
+                        <w:r>
+                          <w:t>/16</w:t>
                         </w:r>
                       </w:p>
                     </w:tc>
@@ -1225,10 +1184,7 @@
                       </w:tcPr>
                       <w:p>
                         <w:r>
-                          <w:t>2</w:t>
-                        </w:r>
-                        <w:r>
-                          <w:t>.0</w:t>
+                          <w:t>1.1</w:t>
                         </w:r>
                       </w:p>
                     </w:tc>
@@ -1286,7 +1242,6 @@
                           </w:rPr>
                           <w:t xml:space="preserve"> </w:t>
                         </w:r>
-                        <w:proofErr w:type="spellStart"/>
                         <w:r>
                           <w:rPr>
                             <w:spacing w:val="-2"/>
@@ -1311,7 +1266,6 @@
                           </w:rPr>
                           <w:t>m</w:t>
                         </w:r>
-                        <w:proofErr w:type="spellEnd"/>
                         <w:r>
                           <w:t>,</w:t>
                         </w:r>
@@ -1321,7 +1275,6 @@
                           </w:rPr>
                           <w:t xml:space="preserve"> </w:t>
                         </w:r>
-                        <w:proofErr w:type="spellStart"/>
                         <w:r>
                           <w:t>Sa</w:t>
                         </w:r>
@@ -1340,7 +1293,6 @@
                         <w:r>
                           <w:t>p</w:t>
                         </w:r>
-                        <w:proofErr w:type="spellEnd"/>
                       </w:p>
                     </w:tc>
                   </w:tr>
@@ -1530,8 +1482,6 @@
         </w:rPr>
         <w:t xml:space="preserve"> </w:t>
       </w:r>
-      <w:bookmarkStart w:id="0" w:name="_GoBack"/>
-      <w:bookmarkEnd w:id="0"/>
       <w:r>
         <w:rPr>
           <w:rFonts w:ascii="Arial" w:eastAsia="Arial" w:hAnsi="Arial" w:cs="Arial"/>
@@ -6862,7 +6812,6 @@
           <w:szCs w:val="22"/>
         </w:rPr>
       </w:pPr>
-      <w:proofErr w:type="gramStart"/>
       <w:r>
         <w:rPr>
           <w:rFonts w:ascii="Arial" w:eastAsia="Arial" w:hAnsi="Arial" w:cs="Arial"/>
@@ -6898,7 +6847,6 @@
         </w:rPr>
         <w:t xml:space="preserve">e </w:t>
       </w:r>
-      <w:proofErr w:type="spellStart"/>
       <w:r>
         <w:rPr>
           <w:rFonts w:ascii="Arial" w:eastAsia="Arial" w:hAnsi="Arial" w:cs="Arial"/>
@@ -6959,7 +6907,6 @@
         </w:rPr>
         <w:t>or</w:t>
       </w:r>
-      <w:proofErr w:type="spellEnd"/>
       <w:r>
         <w:rPr>
           <w:rFonts w:ascii="Arial" w:eastAsia="Arial" w:hAnsi="Arial" w:cs="Arial"/>
@@ -6977,7 +6924,6 @@
         </w:rPr>
         <w:t>.</w:t>
       </w:r>
-      <w:proofErr w:type="gramEnd"/>
     </w:p>
     <w:p>
       <w:pPr>
@@ -7801,7 +7747,6 @@
         </w:rPr>
         <w:t xml:space="preserve"> </w:t>
       </w:r>
-      <w:proofErr w:type="spellStart"/>
       <w:r>
         <w:rPr>
           <w:rFonts w:ascii="Arial" w:eastAsia="Arial" w:hAnsi="Arial" w:cs="Arial"/>
@@ -7862,7 +7807,6 @@
         </w:rPr>
         <w:t>or</w:t>
       </w:r>
-      <w:proofErr w:type="spellEnd"/>
       <w:r>
         <w:rPr>
           <w:rFonts w:ascii="Arial" w:eastAsia="Arial" w:hAnsi="Arial" w:cs="Arial"/>
@@ -9076,7 +9020,6 @@
         </w:rPr>
         <w:t xml:space="preserve">e </w:t>
       </w:r>
-      <w:proofErr w:type="spellStart"/>
       <w:r>
         <w:rPr>
           <w:rFonts w:ascii="Arial" w:eastAsia="Arial" w:hAnsi="Arial" w:cs="Arial"/>
@@ -9135,16 +9078,7 @@
           <w:sz w:val="22"/>
           <w:szCs w:val="22"/>
         </w:rPr>
-        <w:t>or</w:t>
-      </w:r>
-      <w:proofErr w:type="spellEnd"/>
-      <w:r>
-        <w:rPr>
-          <w:rFonts w:ascii="Arial" w:eastAsia="Arial" w:hAnsi="Arial" w:cs="Arial"/>
-          <w:sz w:val="22"/>
-          <w:szCs w:val="22"/>
-        </w:rPr>
-        <w:t xml:space="preserve">” </w:t>
+        <w:t xml:space="preserve">or” </w:t>
       </w:r>
       <w:r>
         <w:rPr>
@@ -9599,7 +9533,6 @@
           <w:szCs w:val="22"/>
         </w:rPr>
       </w:pPr>
-      <w:proofErr w:type="gramStart"/>
       <w:r>
         <w:rPr>
           <w:rFonts w:ascii="Arial" w:eastAsia="Arial" w:hAnsi="Arial" w:cs="Arial"/>
@@ -9678,7 +9611,6 @@
         </w:rPr>
         <w:t>on</w:t>
       </w:r>
-      <w:proofErr w:type="gramEnd"/>
       <w:r>
         <w:rPr>
           <w:rFonts w:ascii="Arial" w:eastAsia="Arial" w:hAnsi="Arial" w:cs="Arial"/>
@@ -12090,7 +12022,6 @@
                 <w:szCs w:val="22"/>
               </w:rPr>
             </w:pPr>
-            <w:proofErr w:type="spellStart"/>
             <w:r>
               <w:rPr>
                 <w:rFonts w:ascii="Arial" w:eastAsia="Arial" w:hAnsi="Arial" w:cs="Arial"/>
@@ -12143,7 +12074,6 @@
               </w:rPr>
               <w:t>b</w:t>
             </w:r>
-            <w:proofErr w:type="spellEnd"/>
           </w:p>
         </w:tc>
         <w:tc>
@@ -12704,7 +12634,15 @@
                 <w:sz w:val="22"/>
                 <w:szCs w:val="22"/>
               </w:rPr>
-              <w:t>31.10.2016</w:t>
+              <w:t>1.11</w:t>
+            </w:r>
+            <w:r>
+              <w:rPr>
+                <w:rFonts w:ascii="Arial" w:eastAsia="Arial" w:hAnsi="Arial" w:cs="Arial"/>
+                <w:sz w:val="22"/>
+                <w:szCs w:val="22"/>
+              </w:rPr>
+              <w:t>.2016</w:t>
             </w:r>
           </w:p>
         </w:tc>
@@ -12801,13 +12739,23 @@
                 <w:szCs w:val="22"/>
               </w:rPr>
             </w:pPr>
+            <w:bookmarkStart w:id="0" w:name="_GoBack"/>
+            <w:bookmarkEnd w:id="0"/>
             <w:r>
               <w:rPr>
                 <w:rFonts w:ascii="Arial" w:eastAsia="Arial" w:hAnsi="Arial" w:cs="Arial"/>
                 <w:sz w:val="22"/>
                 <w:szCs w:val="22"/>
               </w:rPr>
-              <w:t>31.10.2016</w:t>
+              <w:t>1.11</w:t>
+            </w:r>
+            <w:r>
+              <w:rPr>
+                <w:rFonts w:ascii="Arial" w:eastAsia="Arial" w:hAnsi="Arial" w:cs="Arial"/>
+                <w:sz w:val="22"/>
+                <w:szCs w:val="22"/>
+              </w:rPr>
+              <w:t>.2016</w:t>
             </w:r>
           </w:p>
         </w:tc>
@@ -14807,16 +14755,7 @@
           <w:sz w:val="22"/>
           <w:szCs w:val="22"/>
         </w:rPr>
-        <w:t xml:space="preserve">g </w:t>
-      </w:r>
-      <w:proofErr w:type="spellStart"/>
-      <w:r>
-        <w:rPr>
-          <w:rFonts w:ascii="Arial" w:eastAsia="Arial" w:hAnsi="Arial" w:cs="Arial"/>
-          <w:sz w:val="22"/>
-          <w:szCs w:val="22"/>
-        </w:rPr>
-        <w:t>end</w:t>
+        <w:t>g end</w:t>
       </w:r>
       <w:r>
         <w:rPr>
@@ -14870,7 +14809,6 @@
         </w:rPr>
         <w:t>r</w:t>
       </w:r>
-      <w:proofErr w:type="spellEnd"/>
       <w:r>
         <w:rPr>
           <w:rFonts w:ascii="Arial" w:eastAsia="Arial" w:hAnsi="Arial" w:cs="Arial"/>
@@ -18246,7 +18184,6 @@
         </w:rPr>
         <w:t xml:space="preserve"> </w:t>
       </w:r>
-      <w:proofErr w:type="spellStart"/>
       <w:r>
         <w:rPr>
           <w:rFonts w:ascii="Arial" w:eastAsia="Arial" w:hAnsi="Arial" w:cs="Arial"/>
@@ -18264,7 +18201,6 @@
         </w:rPr>
         <w:t>he</w:t>
       </w:r>
-      <w:proofErr w:type="spellEnd"/>
       <w:r>
         <w:rPr>
           <w:rFonts w:ascii="Arial" w:eastAsia="Arial" w:hAnsi="Arial" w:cs="Arial"/>
@@ -20046,7 +19982,6 @@
           <w:szCs w:val="22"/>
         </w:rPr>
       </w:pPr>
-      <w:proofErr w:type="gramStart"/>
       <w:r>
         <w:rPr>
           <w:rFonts w:ascii="Arial" w:eastAsia="Arial" w:hAnsi="Arial" w:cs="Arial"/>
@@ -20099,7 +20034,6 @@
         </w:rPr>
         <w:t>e.</w:t>
       </w:r>
-      <w:proofErr w:type="gramEnd"/>
       <w:r>
         <w:rPr>
           <w:rFonts w:ascii="Arial" w:eastAsia="Arial" w:hAnsi="Arial" w:cs="Arial"/>
@@ -21540,7 +21474,6 @@
           <w:rFonts w:ascii="Arial" w:eastAsia="Arial" w:hAnsi="Arial" w:cs="Arial"/>
         </w:rPr>
       </w:pPr>
-      <w:proofErr w:type="gramStart"/>
       <w:r>
         <w:rPr>
           <w:rFonts w:ascii="Arial" w:eastAsia="Arial" w:hAnsi="Arial" w:cs="Arial"/>
@@ -21647,7 +21580,6 @@
         </w:rPr>
         <w:t>d.</w:t>
       </w:r>
-      <w:proofErr w:type="gramEnd"/>
     </w:p>
     <w:p>
       <w:pPr>
@@ -21761,7 +21693,6 @@
           <w:rFonts w:ascii="Arial" w:eastAsia="Arial" w:hAnsi="Arial" w:cs="Arial"/>
         </w:rPr>
       </w:pPr>
-      <w:proofErr w:type="gramStart"/>
       <w:r>
         <w:rPr>
           <w:rFonts w:ascii="Arial" w:eastAsia="Arial" w:hAnsi="Arial" w:cs="Arial"/>
@@ -21868,7 +21799,6 @@
         </w:rPr>
         <w:t>d.</w:t>
       </w:r>
-      <w:proofErr w:type="gramEnd"/>
     </w:p>
     <w:p>
       <w:pPr>
@@ -27200,7 +27130,6 @@
         </w:rPr>
         <w:t xml:space="preserve"> </w:t>
       </w:r>
-      <w:proofErr w:type="gramStart"/>
       <w:r>
         <w:rPr>
           <w:rFonts w:ascii="Arial" w:eastAsia="Arial" w:hAnsi="Arial" w:cs="Arial"/>
@@ -27226,7 +27155,6 @@
         </w:rPr>
         <w:t>p,</w:t>
       </w:r>
-      <w:proofErr w:type="gramEnd"/>
       <w:r>
         <w:rPr>
           <w:rFonts w:ascii="Arial" w:eastAsia="Arial" w:hAnsi="Arial" w:cs="Arial"/>
@@ -29601,7 +29529,6 @@
         </w:rPr>
         <w:t xml:space="preserve">r </w:t>
       </w:r>
-      <w:proofErr w:type="spellStart"/>
       <w:r>
         <w:rPr>
           <w:rFonts w:ascii="Arial" w:eastAsia="Arial" w:hAnsi="Arial" w:cs="Arial"/>
@@ -29654,7 +29581,6 @@
         </w:rPr>
         <w:t>b</w:t>
       </w:r>
-      <w:proofErr w:type="spellEnd"/>
       <w:r>
         <w:rPr>
           <w:rFonts w:ascii="Arial" w:eastAsia="Arial" w:hAnsi="Arial" w:cs="Arial"/>
@@ -30287,7 +30213,6 @@
           <w:szCs w:val="22"/>
         </w:rPr>
       </w:pPr>
-      <w:proofErr w:type="gramStart"/>
       <w:r>
         <w:rPr>
           <w:rFonts w:ascii="Arial" w:eastAsia="Arial" w:hAnsi="Arial" w:cs="Arial"/>
@@ -30313,7 +30238,6 @@
         </w:rPr>
         <w:t>og</w:t>
       </w:r>
-      <w:proofErr w:type="gramEnd"/>
       <w:r>
         <w:rPr>
           <w:rFonts w:ascii="Arial" w:eastAsia="Arial" w:hAnsi="Arial" w:cs="Arial"/>
@@ -30934,7 +30858,7 @@
                   <w:rPr>
                     <w:noProof/>
                   </w:rPr>
-                  <w:t>2</w:t>
+                  <w:t>4</w:t>
                 </w:r>
                 <w:r>
                   <w:fldChar w:fldCharType="end"/>
@@ -31020,17 +30944,7 @@
                     <w:sz w:val="36"/>
                     <w:szCs w:val="36"/>
                   </w:rPr>
-                  <w:t xml:space="preserve">e </w:t>
-                </w:r>
-                <w:proofErr w:type="spellStart"/>
-                <w:r>
-                  <w:rPr>
-                    <w:rFonts w:ascii="Arial" w:eastAsia="Arial" w:hAnsi="Arial" w:cs="Arial"/>
-                    <w:b/>
-                    <w:sz w:val="36"/>
-                    <w:szCs w:val="36"/>
-                  </w:rPr>
-                  <w:t>M</w:t>
+                  <w:t>e M</w:t>
                 </w:r>
                 <w:r>
                   <w:rPr>
@@ -31089,7 +31003,6 @@
                   </w:rPr>
                   <w:t>r</w:t>
                 </w:r>
-                <w:proofErr w:type="spellEnd"/>
               </w:p>
             </w:txbxContent>
           </v:textbox>

</xml_diff>